<commit_message>
feat: Enhance data analysis page with visualizations and metrics for Chapter 4; update cumulative metrics results handling
</commit_message>
<xml_diff>
--- a/Docs/Finales/words/anexo_f_streamlit_app.docx
+++ b/Docs/Finales/words/anexo_f_streamlit_app.docx
@@ -1380,7 +1380,7 @@
         <w:pStyle w:val="Heading2"/>
       </w:pPr>
       <w:r>
-        <w:t>F.6 Página: 📈 Análisis de Datos</w:t>
+        <w:t>F.6 Página: 📈 Análisis de Datos (Capítulo 4)</w:t>
       </w:r>
     </w:p>
     <w:p>
@@ -1398,7 +1398,22 @@
           <w:rFonts w:ascii="Arial" w:hAnsi="Arial"/>
           <w:sz w:val="22"/>
         </w:rPr>
-        <w:t>Proporciona estadísticas y visualizaciones sobre el corpus de documentos y las colecciones en ChromaDB.</w:t>
+        <w:t xml:space="preserve">Presenta un mosaico completo con todas las figuras y visualizaciones del </w:t>
+      </w:r>
+      <w:r>
+        <w:rPr>
+          <w:rFonts w:ascii="Arial" w:hAnsi="Arial"/>
+          <w:b/>
+          <w:sz w:val="22"/>
+        </w:rPr>
+        <w:t>Capítulo 4: Análisis Exploratorio de Datos</w:t>
+      </w:r>
+      <w:r>
+        <w:rPr>
+          <w:rFonts w:ascii="Arial" w:hAnsi="Arial"/>
+          <w:sz w:val="22"/>
+        </w:rPr>
+        <w:t xml:space="preserve"> de la tesis, mostrando las características del corpus Microsoft Azure Documentation.</w:t>
       </w:r>
     </w:p>
     <w:p>
@@ -1406,7 +1421,7 @@
         <w:pStyle w:val="Heading3"/>
       </w:pPr>
       <w:r>
-        <w:t>F.6.2 Secciones Principales</w:t>
+        <w:t>F.6.2 Contenido Principal</w:t>
       </w:r>
     </w:p>
     <w:p>
@@ -1414,7 +1429,17 @@
         <w:pStyle w:val="Heading4"/>
       </w:pPr>
       <w:r>
-        <w:t>**📊 Estadísticas del Corpus**</w:t>
+        <w:t>**📊 Métricas Generales**</w:t>
+      </w:r>
+    </w:p>
+    <w:p>
+      <w:pPr/>
+      <w:r>
+        <w:rPr>
+          <w:rFonts w:ascii="Arial" w:hAnsi="Arial"/>
+          <w:sz w:val="22"/>
+        </w:rPr>
+        <w:t>Panel superior con 4 métricas clave:</w:t>
       </w:r>
     </w:p>
     <w:p>
@@ -1432,14 +1457,14 @@
           <w:b/>
           <w:sz w:val="22"/>
         </w:rPr>
-        <w:t>Total de Documentos</w:t>
-      </w:r>
-      <w:r>
-        <w:rPr>
-          <w:rFonts w:ascii="Arial" w:hAnsi="Arial"/>
-          <w:sz w:val="22"/>
-        </w:rPr>
-        <w:t>: Número total de documentos únicos</w:t>
+        <w:t>Total Documentos</w:t>
+      </w:r>
+      <w:r>
+        <w:rPr>
+          <w:rFonts w:ascii="Arial" w:hAnsi="Arial"/>
+          <w:sz w:val="22"/>
+        </w:rPr>
+        <w:t>: ~16,900 documentos procesados</w:t>
       </w:r>
     </w:p>
     <w:p>
@@ -1457,14 +1482,14 @@
           <w:b/>
           <w:sz w:val="22"/>
         </w:rPr>
-        <w:t>Total de Chunks</w:t>
-      </w:r>
-      <w:r>
-        <w:rPr>
-          <w:rFonts w:ascii="Arial" w:hAnsi="Arial"/>
-          <w:sz w:val="22"/>
-        </w:rPr>
-        <w:t>: Fragmentos procesados</w:t>
+        <w:t>Total Chunks</w:t>
+      </w:r>
+      <w:r>
+        <w:rPr>
+          <w:rFonts w:ascii="Arial" w:hAnsi="Arial"/>
+          <w:sz w:val="22"/>
+        </w:rPr>
+        <w:t>: ~67,600 fragmentos generados</w:t>
       </w:r>
     </w:p>
     <w:p>
@@ -1482,14 +1507,14 @@
           <w:b/>
           <w:sz w:val="22"/>
         </w:rPr>
-        <w:t>Promedio de Chunks por Documento</w:t>
-      </w:r>
-      <w:r>
-        <w:rPr>
-          <w:rFonts w:ascii="Arial" w:hAnsi="Arial"/>
-          <w:sz w:val="22"/>
-        </w:rPr>
-        <w:t>: Indicador de granularidad</w:t>
+        <w:t>Total Preguntas</w:t>
+      </w:r>
+      <w:r>
+        <w:rPr>
+          <w:rFonts w:ascii="Arial" w:hAnsi="Arial"/>
+          <w:sz w:val="22"/>
+        </w:rPr>
+        <w:t>: ~18,000 de Microsoft Q&amp;A</w:t>
       </w:r>
     </w:p>
     <w:p>
@@ -1507,14 +1532,14 @@
           <w:b/>
           <w:sz w:val="22"/>
         </w:rPr>
-        <w:t>Tamaño Promedio de Chunk</w:t>
-      </w:r>
-      <w:r>
-        <w:rPr>
-          <w:rFonts w:ascii="Arial" w:hAnsi="Arial"/>
-          <w:sz w:val="22"/>
-        </w:rPr>
-        <w:t>: En caracteres</w:t>
+        <w:t>Promedio Chunks/Doc</w:t>
+      </w:r>
+      <w:r>
+        <w:rPr>
+          <w:rFonts w:ascii="Arial" w:hAnsi="Arial"/>
+          <w:sz w:val="22"/>
+        </w:rPr>
+        <w:t>: ~4.0 fragmentos por documento</w:t>
       </w:r>
     </w:p>
     <w:p>
@@ -1522,7 +1547,18 @@
         <w:pStyle w:val="Heading4"/>
       </w:pPr>
       <w:r>
-        <w:t>**📈 Distribución de Documentos**</w:t>
+        <w:t>**🎨 Mosaico de Figuras (6 visualizaciones)**</w:t>
+      </w:r>
+    </w:p>
+    <w:p>
+      <w:pPr/>
+      <w:r>
+        <w:rPr>
+          <w:rFonts w:ascii="Arial" w:hAnsi="Arial"/>
+          <w:b/>
+          <w:sz w:val="22"/>
+        </w:rPr>
+        <w:t>Fila 1: Distribuciones Principales</w:t>
       </w:r>
     </w:p>
     <w:p>
@@ -1540,14 +1576,14 @@
           <w:b/>
           <w:sz w:val="22"/>
         </w:rPr>
-        <w:t>Histograma</w:t>
-      </w:r>
-      <w:r>
-        <w:rPr>
-          <w:rFonts w:ascii="Arial" w:hAnsi="Arial"/>
-          <w:sz w:val="22"/>
-        </w:rPr>
-        <w:t>: Distribución de chunks por documento</w:t>
+        <w:t>Figura 4.1</w:t>
+      </w:r>
+      <w:r>
+        <w:rPr>
+          <w:rFonts w:ascii="Arial" w:hAnsi="Arial"/>
+          <w:sz w:val="22"/>
+        </w:rPr>
+        <w:t>: Histograma de distribución de chunks por documento</w:t>
       </w:r>
     </w:p>
     <w:p>
@@ -1565,22 +1601,25 @@
           <w:b/>
           <w:sz w:val="22"/>
         </w:rPr>
-        <w:t>Interpretación</w:t>
-      </w:r>
-      <w:r>
-        <w:rPr>
-          <w:rFonts w:ascii="Arial" w:hAnsi="Arial"/>
-          <w:sz w:val="22"/>
-        </w:rPr>
-        <w:t>: Documentos con muchos chunks son más extensos/complejos</w:t>
-      </w:r>
-    </w:p>
-    <w:p>
-      <w:pPr>
-        <w:pStyle w:val="Heading4"/>
-      </w:pPr>
-      <w:r>
-        <w:t>**🗄️ Colecciones en ChromaDB**</w:t>
+        <w:t>Figura 4.2</w:t>
+      </w:r>
+      <w:r>
+        <w:rPr>
+          <w:rFonts w:ascii="Arial" w:hAnsi="Arial"/>
+          <w:sz w:val="22"/>
+        </w:rPr>
+        <w:t>: Gráfico de pie de áreas temáticas de Azure</w:t>
+      </w:r>
+    </w:p>
+    <w:p>
+      <w:pPr/>
+      <w:r>
+        <w:rPr>
+          <w:rFonts w:ascii="Arial" w:hAnsi="Arial"/>
+          <w:b/>
+          <w:sz w:val="22"/>
+        </w:rPr>
+        <w:t>Fila 2: Análisis por Servicio y Preguntas</w:t>
       </w:r>
     </w:p>
     <w:p>
@@ -1598,198 +1637,14 @@
           <w:b/>
           <w:sz w:val="22"/>
         </w:rPr>
-        <w:t>Tabla de Colecciones</w:t>
-      </w:r>
-      <w:r>
-        <w:rPr>
-          <w:rFonts w:ascii="Arial" w:hAnsi="Arial"/>
-          <w:sz w:val="22"/>
-        </w:rPr>
-        <w:t>:</w:t>
-      </w:r>
-    </w:p>
-    <w:p>
-      <w:pPr>
-        <w:pStyle w:val="ListParagraph"/>
-        <w:ind w:left="720"/>
-        <w:numPr>
-          <w:ilvl w:val="1"/>
-          <w:numId w:val="1"/>
-        </w:numPr>
-      </w:pPr>
-      <w:r>
-        <w:rPr>
-          <w:rFonts w:ascii="Arial" w:hAnsi="Arial"/>
-          <w:sz w:val="22"/>
-        </w:rPr>
-        <w:t>Nombre de la colección</w:t>
-      </w:r>
-    </w:p>
-    <w:p>
-      <w:pPr>
-        <w:pStyle w:val="ListParagraph"/>
-        <w:ind w:left="720"/>
-        <w:numPr>
-          <w:ilvl w:val="1"/>
-          <w:numId w:val="1"/>
-        </w:numPr>
-      </w:pPr>
-      <w:r>
-        <w:rPr>
-          <w:rFonts w:ascii="Arial" w:hAnsi="Arial"/>
-          <w:sz w:val="22"/>
-        </w:rPr>
-        <w:t>Número de documentos</w:t>
-      </w:r>
-    </w:p>
-    <w:p>
-      <w:pPr>
-        <w:pStyle w:val="ListParagraph"/>
-        <w:ind w:left="720"/>
-        <w:numPr>
-          <w:ilvl w:val="1"/>
-          <w:numId w:val="1"/>
-        </w:numPr>
-      </w:pPr>
-      <w:r>
-        <w:rPr>
-          <w:rFonts w:ascii="Arial" w:hAnsi="Arial"/>
-          <w:sz w:val="22"/>
-        </w:rPr>
-        <w:t>Modelo de embedding usado</w:t>
-      </w:r>
-    </w:p>
-    <w:p>
-      <w:pPr>
-        <w:pStyle w:val="ListParagraph"/>
-        <w:ind w:left="720"/>
-        <w:numPr>
-          <w:ilvl w:val="1"/>
-          <w:numId w:val="1"/>
-        </w:numPr>
-      </w:pPr>
-      <w:r>
-        <w:rPr>
-          <w:rFonts w:ascii="Arial" w:hAnsi="Arial"/>
-          <w:sz w:val="22"/>
-        </w:rPr>
-        <w:t>Dimensionalidad de vectores</w:t>
-      </w:r>
-    </w:p>
-    <w:p>
-      <w:pPr>
-        <w:pStyle w:val="Heading3"/>
-      </w:pPr>
-      <w:r>
-        <w:t>F.6.3 Uso de la Información</w:t>
-      </w:r>
-    </w:p>
-    <w:p>
-      <w:pPr/>
-      <w:r>
-        <w:rPr>
-          <w:rFonts w:ascii="Arial" w:hAnsi="Arial"/>
-          <w:sz w:val="22"/>
-        </w:rPr>
-        <w:t xml:space="preserve">1. </w:t>
-      </w:r>
-      <w:r>
-        <w:rPr>
-          <w:rFonts w:ascii="Arial" w:hAnsi="Arial"/>
-          <w:b/>
-          <w:sz w:val="22"/>
-        </w:rPr>
-        <w:t>Verificar Integridad</w:t>
-      </w:r>
-      <w:r>
-        <w:rPr>
-          <w:rFonts w:ascii="Arial" w:hAnsi="Arial"/>
-          <w:sz w:val="22"/>
-        </w:rPr>
-        <w:t>: Confirmar que todas las colecciones están pobladas</w:t>
-      </w:r>
-    </w:p>
-    <w:p>
-      <w:pPr/>
-      <w:r>
-        <w:rPr>
-          <w:rFonts w:ascii="Arial" w:hAnsi="Arial"/>
-          <w:sz w:val="22"/>
-        </w:rPr>
-        <w:t xml:space="preserve">2. </w:t>
-      </w:r>
-      <w:r>
-        <w:rPr>
-          <w:rFonts w:ascii="Arial" w:hAnsi="Arial"/>
-          <w:b/>
-          <w:sz w:val="22"/>
-        </w:rPr>
-        <w:t>Comparar Modelos</w:t>
-      </w:r>
-      <w:r>
-        <w:rPr>
-          <w:rFonts w:ascii="Arial" w:hAnsi="Arial"/>
-          <w:sz w:val="22"/>
-        </w:rPr>
-        <w:t>: Ver diferencias en número de documentos por modelo</w:t>
-      </w:r>
-    </w:p>
-    <w:p>
-      <w:pPr/>
-      <w:r>
-        <w:rPr>
-          <w:rFonts w:ascii="Arial" w:hAnsi="Arial"/>
-          <w:sz w:val="22"/>
-        </w:rPr>
-        <w:t xml:space="preserve">3. </w:t>
-      </w:r>
-      <w:r>
-        <w:rPr>
-          <w:rFonts w:ascii="Arial" w:hAnsi="Arial"/>
-          <w:b/>
-          <w:sz w:val="22"/>
-        </w:rPr>
-        <w:t>Identificar Problemas</w:t>
-      </w:r>
-      <w:r>
-        <w:rPr>
-          <w:rFonts w:ascii="Arial" w:hAnsi="Arial"/>
-          <w:sz w:val="22"/>
-        </w:rPr>
-        <w:t>: Detectar colecciones vacías o incompletas</w:t>
-      </w:r>
-    </w:p>
-    <w:p>
-      <w:pPr/>
-      <w:r>
-        <w:rPr>
-          <w:rFonts w:ascii="Arial" w:hAnsi="Arial"/>
-          <w:sz w:val="22"/>
-        </w:rPr>
-        <w:t xml:space="preserve">4. </w:t>
-      </w:r>
-      <w:r>
-        <w:rPr>
-          <w:rFonts w:ascii="Arial" w:hAnsi="Arial"/>
-          <w:b/>
-          <w:sz w:val="22"/>
-        </w:rPr>
-        <w:t>Planificar Mejoras</w:t>
-      </w:r>
-      <w:r>
-        <w:rPr>
-          <w:rFonts w:ascii="Arial" w:hAnsi="Arial"/>
-          <w:sz w:val="22"/>
-        </w:rPr>
-        <w:t>: Identificar documentos que necesitan mejor segmentación</w:t>
-      </w:r>
-    </w:p>
-    <w:p>
-      <w:pPr>
-        <w:pStyle w:val="Heading3"/>
-      </w:pPr>
-      <w:r>
-        <w:t>F.6.4 Métricas Clave</w:t>
+        <w:t>Figura 4.3</w:t>
+      </w:r>
+      <w:r>
+        <w:rPr>
+          <w:rFonts w:ascii="Arial" w:hAnsi="Arial"/>
+          <w:sz w:val="22"/>
+        </w:rPr>
+        <w:t>: Boxplot de chunks por servicio de Azure</w:t>
       </w:r>
     </w:p>
     <w:p>
@@ -1807,14 +1662,25 @@
           <w:b/>
           <w:sz w:val="22"/>
         </w:rPr>
-        <w:t>Cobertura</w:t>
-      </w:r>
-      <w:r>
-        <w:rPr>
-          <w:rFonts w:ascii="Arial" w:hAnsi="Arial"/>
-          <w:sz w:val="22"/>
-        </w:rPr>
-        <w:t>: Porcentaje de documentos procesados exitosamente</w:t>
+        <w:t>Figura 4.4</w:t>
+      </w:r>
+      <w:r>
+        <w:rPr>
+          <w:rFonts w:ascii="Arial" w:hAnsi="Arial"/>
+          <w:sz w:val="22"/>
+        </w:rPr>
+        <w:t>: Histograma de tipos de preguntas Microsoft Q&amp;A</w:t>
+      </w:r>
+    </w:p>
+    <w:p>
+      <w:pPr/>
+      <w:r>
+        <w:rPr>
+          <w:rFonts w:ascii="Arial" w:hAnsi="Arial"/>
+          <w:b/>
+          <w:sz w:val="22"/>
+        </w:rPr>
+        <w:t>Fila 3: Proceso y Análisis Avanzado</w:t>
       </w:r>
     </w:p>
     <w:p>
@@ -1832,14 +1698,14 @@
           <w:b/>
           <w:sz w:val="22"/>
         </w:rPr>
-        <w:t>Balance</w:t>
-      </w:r>
-      <w:r>
-        <w:rPr>
-          <w:rFonts w:ascii="Arial" w:hAnsi="Arial"/>
-          <w:sz w:val="22"/>
-        </w:rPr>
-        <w:t>: Distribución uniforme entre colecciones</w:t>
+        <w:t>Figura 4.5</w:t>
+      </w:r>
+      <w:r>
+        <w:rPr>
+          <w:rFonts w:ascii="Arial" w:hAnsi="Arial"/>
+          <w:sz w:val="22"/>
+        </w:rPr>
+        <w:t>: Diagrama de flujo del proceso de Ground Truth</w:t>
       </w:r>
     </w:p>
     <w:p>
@@ -1857,14 +1723,1027 @@
           <w:b/>
           <w:sz w:val="22"/>
         </w:rPr>
-        <w:t>Calidad</w:t>
-      </w:r>
-      <w:r>
-        <w:rPr>
-          <w:rFonts w:ascii="Arial" w:hAnsi="Arial"/>
-          <w:sz w:val="22"/>
-        </w:rPr>
-        <w:t>: Tamaño apropiado de chunks para recuperación efectiva</w:t>
+        <w:t>Figura 4.6</w:t>
+      </w:r>
+      <w:r>
+        <w:rPr>
+          <w:rFonts w:ascii="Arial" w:hAnsi="Arial"/>
+          <w:sz w:val="22"/>
+        </w:rPr>
+        <w:t>: Panel de análisis de complejidad (4 subfiguras)</w:t>
+      </w:r>
+    </w:p>
+    <w:p>
+      <w:pPr>
+        <w:pStyle w:val="Heading3"/>
+      </w:pPr>
+      <w:r>
+        <w:t>F.6.3 Interpretación de las Visualizaciones</w:t>
+      </w:r>
+    </w:p>
+    <w:p>
+      <w:pPr>
+        <w:pStyle w:val="Heading4"/>
+      </w:pPr>
+      <w:r>
+        <w:t>**Figura 4.1: Distribución de Chunks**</w:t>
+      </w:r>
+    </w:p>
+    <w:p>
+      <w:pPr>
+        <w:pStyle w:val="ListParagraph"/>
+        <w:ind w:left="360"/>
+        <w:numPr>
+          <w:ilvl w:val="0"/>
+          <w:numId w:val="1"/>
+        </w:numPr>
+      </w:pPr>
+      <w:r>
+        <w:rPr>
+          <w:rFonts w:ascii="Arial" w:hAnsi="Arial"/>
+          <w:sz w:val="22"/>
+        </w:rPr>
+        <w:t>Muestra la granularidad del corpus</w:t>
+      </w:r>
+    </w:p>
+    <w:p>
+      <w:pPr>
+        <w:pStyle w:val="ListParagraph"/>
+        <w:ind w:left="360"/>
+        <w:numPr>
+          <w:ilvl w:val="0"/>
+          <w:numId w:val="1"/>
+        </w:numPr>
+      </w:pPr>
+      <w:r>
+        <w:rPr>
+          <w:rFonts w:ascii="Arial" w:hAnsi="Arial"/>
+          <w:sz w:val="22"/>
+        </w:rPr>
+        <w:t>Mayoría de documentos tienen 4-8 chunks</w:t>
+      </w:r>
+    </w:p>
+    <w:p>
+      <w:pPr>
+        <w:pStyle w:val="ListParagraph"/>
+        <w:ind w:left="360"/>
+        <w:numPr>
+          <w:ilvl w:val="0"/>
+          <w:numId w:val="1"/>
+        </w:numPr>
+      </w:pPr>
+      <w:r>
+        <w:rPr>
+          <w:rFonts w:ascii="Arial" w:hAnsi="Arial"/>
+          <w:sz w:val="22"/>
+        </w:rPr>
+        <w:t>Líneas de media y mediana para referencia</w:t>
+      </w:r>
+    </w:p>
+    <w:p>
+      <w:pPr>
+        <w:pStyle w:val="ListParagraph"/>
+        <w:ind w:left="360"/>
+        <w:numPr>
+          <w:ilvl w:val="0"/>
+          <w:numId w:val="1"/>
+        </w:numPr>
+      </w:pPr>
+      <w:r>
+        <w:rPr>
+          <w:rFonts w:ascii="Arial" w:hAnsi="Arial"/>
+          <w:sz w:val="22"/>
+        </w:rPr>
+        <w:t>Gradiente de colores por frecuencia</w:t>
+      </w:r>
+    </w:p>
+    <w:p>
+      <w:pPr>
+        <w:pStyle w:val="Heading4"/>
+      </w:pPr>
+      <w:r>
+        <w:t>**Figura 4.2: Áreas Temáticas**</w:t>
+      </w:r>
+    </w:p>
+    <w:p>
+      <w:pPr>
+        <w:pStyle w:val="ListParagraph"/>
+        <w:ind w:left="360"/>
+        <w:numPr>
+          <w:ilvl w:val="0"/>
+          <w:numId w:val="1"/>
+        </w:numPr>
+      </w:pPr>
+      <w:r>
+        <w:rPr>
+          <w:rFonts w:ascii="Arial" w:hAnsi="Arial"/>
+          <w:b/>
+          <w:sz w:val="22"/>
+        </w:rPr>
+        <w:t>Compute &amp; VMs</w:t>
+      </w:r>
+      <w:r>
+        <w:rPr>
+          <w:rFonts w:ascii="Arial" w:hAnsi="Arial"/>
+          <w:sz w:val="22"/>
+        </w:rPr>
+        <w:t>: 25% (área dominante)</w:t>
+      </w:r>
+    </w:p>
+    <w:p>
+      <w:pPr>
+        <w:pStyle w:val="ListParagraph"/>
+        <w:ind w:left="360"/>
+        <w:numPr>
+          <w:ilvl w:val="0"/>
+          <w:numId w:val="1"/>
+        </w:numPr>
+      </w:pPr>
+      <w:r>
+        <w:rPr>
+          <w:rFonts w:ascii="Arial" w:hAnsi="Arial"/>
+          <w:b/>
+          <w:sz w:val="22"/>
+        </w:rPr>
+        <w:t>Storage &amp; Databases</w:t>
+      </w:r>
+      <w:r>
+        <w:rPr>
+          <w:rFonts w:ascii="Arial" w:hAnsi="Arial"/>
+          <w:sz w:val="22"/>
+        </w:rPr>
+        <w:t>: 22%</w:t>
+      </w:r>
+    </w:p>
+    <w:p>
+      <w:pPr>
+        <w:pStyle w:val="ListParagraph"/>
+        <w:ind w:left="360"/>
+        <w:numPr>
+          <w:ilvl w:val="0"/>
+          <w:numId w:val="1"/>
+        </w:numPr>
+      </w:pPr>
+      <w:r>
+        <w:rPr>
+          <w:rFonts w:ascii="Arial" w:hAnsi="Arial"/>
+          <w:b/>
+          <w:sz w:val="22"/>
+        </w:rPr>
+        <w:t>Networking</w:t>
+      </w:r>
+      <w:r>
+        <w:rPr>
+          <w:rFonts w:ascii="Arial" w:hAnsi="Arial"/>
+          <w:sz w:val="22"/>
+        </w:rPr>
+        <w:t>: 18%</w:t>
+      </w:r>
+    </w:p>
+    <w:p>
+      <w:pPr>
+        <w:pStyle w:val="ListParagraph"/>
+        <w:ind w:left="360"/>
+        <w:numPr>
+          <w:ilvl w:val="0"/>
+          <w:numId w:val="1"/>
+        </w:numPr>
+      </w:pPr>
+      <w:r>
+        <w:rPr>
+          <w:rFonts w:ascii="Arial" w:hAnsi="Arial"/>
+          <w:b/>
+          <w:sz w:val="22"/>
+        </w:rPr>
+        <w:t>Security &amp; Identity</w:t>
+      </w:r>
+      <w:r>
+        <w:rPr>
+          <w:rFonts w:ascii="Arial" w:hAnsi="Arial"/>
+          <w:sz w:val="22"/>
+        </w:rPr>
+        <w:t>: 15%</w:t>
+      </w:r>
+    </w:p>
+    <w:p>
+      <w:pPr>
+        <w:pStyle w:val="ListParagraph"/>
+        <w:ind w:left="360"/>
+        <w:numPr>
+          <w:ilvl w:val="0"/>
+          <w:numId w:val="1"/>
+        </w:numPr>
+      </w:pPr>
+      <w:r>
+        <w:rPr>
+          <w:rFonts w:ascii="Arial" w:hAnsi="Arial"/>
+          <w:b/>
+          <w:sz w:val="22"/>
+        </w:rPr>
+        <w:t>DevOps &amp; Deployment</w:t>
+      </w:r>
+      <w:r>
+        <w:rPr>
+          <w:rFonts w:ascii="Arial" w:hAnsi="Arial"/>
+          <w:sz w:val="22"/>
+        </w:rPr>
+        <w:t>: 12%</w:t>
+      </w:r>
+    </w:p>
+    <w:p>
+      <w:pPr>
+        <w:pStyle w:val="ListParagraph"/>
+        <w:ind w:left="360"/>
+        <w:numPr>
+          <w:ilvl w:val="0"/>
+          <w:numId w:val="1"/>
+        </w:numPr>
+      </w:pPr>
+      <w:r>
+        <w:rPr>
+          <w:rFonts w:ascii="Arial" w:hAnsi="Arial"/>
+          <w:b/>
+          <w:sz w:val="22"/>
+        </w:rPr>
+        <w:t>Monitoring &amp; Analytics</w:t>
+      </w:r>
+      <w:r>
+        <w:rPr>
+          <w:rFonts w:ascii="Arial" w:hAnsi="Arial"/>
+          <w:sz w:val="22"/>
+        </w:rPr>
+        <w:t>: 8%</w:t>
+      </w:r>
+    </w:p>
+    <w:p>
+      <w:pPr>
+        <w:pStyle w:val="Heading4"/>
+      </w:pPr>
+      <w:r>
+        <w:t>**Figura 4.3: Chunks por Servicio**</w:t>
+      </w:r>
+    </w:p>
+    <w:p>
+      <w:pPr>
+        <w:pStyle w:val="ListParagraph"/>
+        <w:ind w:left="360"/>
+        <w:numPr>
+          <w:ilvl w:val="0"/>
+          <w:numId w:val="1"/>
+        </w:numPr>
+      </w:pPr>
+      <w:r>
+        <w:rPr>
+          <w:rFonts w:ascii="Arial" w:hAnsi="Arial"/>
+          <w:sz w:val="22"/>
+        </w:rPr>
+        <w:t>Servicios complejos (Kubernetes, VMs) requieren más chunks</w:t>
+      </w:r>
+    </w:p>
+    <w:p>
+      <w:pPr>
+        <w:pStyle w:val="ListParagraph"/>
+        <w:ind w:left="360"/>
+        <w:numPr>
+          <w:ilvl w:val="0"/>
+          <w:numId w:val="1"/>
+        </w:numPr>
+      </w:pPr>
+      <w:r>
+        <w:rPr>
+          <w:rFonts w:ascii="Arial" w:hAnsi="Arial"/>
+          <w:sz w:val="22"/>
+        </w:rPr>
+        <w:t>Boxplots muestran variabilidad por servicio</w:t>
+      </w:r>
+    </w:p>
+    <w:p>
+      <w:pPr>
+        <w:pStyle w:val="ListParagraph"/>
+        <w:ind w:left="360"/>
+        <w:numPr>
+          <w:ilvl w:val="0"/>
+          <w:numId w:val="1"/>
+        </w:numPr>
+      </w:pPr>
+      <w:r>
+        <w:rPr>
+          <w:rFonts w:ascii="Arial" w:hAnsi="Arial"/>
+          <w:sz w:val="22"/>
+        </w:rPr>
+        <w:t>Ordenados por mediana descendente</w:t>
+      </w:r>
+    </w:p>
+    <w:p>
+      <w:pPr>
+        <w:pStyle w:val="ListParagraph"/>
+        <w:ind w:left="360"/>
+        <w:numPr>
+          <w:ilvl w:val="0"/>
+          <w:numId w:val="1"/>
+        </w:numPr>
+      </w:pPr>
+      <w:r>
+        <w:rPr>
+          <w:rFonts w:ascii="Arial" w:hAnsi="Arial"/>
+          <w:sz w:val="22"/>
+        </w:rPr>
+        <w:t>Colores diferenciados por servicio</w:t>
+      </w:r>
+    </w:p>
+    <w:p>
+      <w:pPr>
+        <w:pStyle w:val="Heading4"/>
+      </w:pPr>
+      <w:r>
+        <w:t>**Figura 4.4: Tipos de Preguntas**</w:t>
+      </w:r>
+    </w:p>
+    <w:p>
+      <w:pPr>
+        <w:pStyle w:val="ListParagraph"/>
+        <w:ind w:left="360"/>
+        <w:numPr>
+          <w:ilvl w:val="0"/>
+          <w:numId w:val="1"/>
+        </w:numPr>
+      </w:pPr>
+      <w:r>
+        <w:rPr>
+          <w:rFonts w:ascii="Arial" w:hAnsi="Arial"/>
+          <w:b/>
+          <w:sz w:val="22"/>
+        </w:rPr>
+        <w:t>Configuración</w:t>
+      </w:r>
+      <w:r>
+        <w:rPr>
+          <w:rFonts w:ascii="Arial" w:hAnsi="Arial"/>
+          <w:sz w:val="22"/>
+        </w:rPr>
+        <w:t>: 3,200 preguntas (dominante)</w:t>
+      </w:r>
+    </w:p>
+    <w:p>
+      <w:pPr>
+        <w:pStyle w:val="ListParagraph"/>
+        <w:ind w:left="360"/>
+        <w:numPr>
+          <w:ilvl w:val="0"/>
+          <w:numId w:val="1"/>
+        </w:numPr>
+      </w:pPr>
+      <w:r>
+        <w:rPr>
+          <w:rFonts w:ascii="Arial" w:hAnsi="Arial"/>
+          <w:b/>
+          <w:sz w:val="22"/>
+        </w:rPr>
+        <w:t>Troubleshooting</w:t>
+      </w:r>
+      <w:r>
+        <w:rPr>
+          <w:rFonts w:ascii="Arial" w:hAnsi="Arial"/>
+          <w:sz w:val="22"/>
+        </w:rPr>
+        <w:t>: 2,800 preguntas</w:t>
+      </w:r>
+    </w:p>
+    <w:p>
+      <w:pPr>
+        <w:pStyle w:val="ListParagraph"/>
+        <w:ind w:left="360"/>
+        <w:numPr>
+          <w:ilvl w:val="0"/>
+          <w:numId w:val="1"/>
+        </w:numPr>
+      </w:pPr>
+      <w:r>
+        <w:rPr>
+          <w:rFonts w:ascii="Arial" w:hAnsi="Arial"/>
+          <w:b/>
+          <w:sz w:val="22"/>
+        </w:rPr>
+        <w:t>Mejores Prácticas</w:t>
+      </w:r>
+      <w:r>
+        <w:rPr>
+          <w:rFonts w:ascii="Arial" w:hAnsi="Arial"/>
+          <w:sz w:val="22"/>
+        </w:rPr>
+        <w:t>: 2,400 preguntas</w:t>
+      </w:r>
+    </w:p>
+    <w:p>
+      <w:pPr>
+        <w:pStyle w:val="ListParagraph"/>
+        <w:ind w:left="360"/>
+        <w:numPr>
+          <w:ilvl w:val="0"/>
+          <w:numId w:val="1"/>
+        </w:numPr>
+      </w:pPr>
+      <w:r>
+        <w:rPr>
+          <w:rFonts w:ascii="Arial" w:hAnsi="Arial"/>
+          <w:sz w:val="22"/>
+        </w:rPr>
+        <w:t>Refleja necesidades prácticas de usuarios</w:t>
+      </w:r>
+    </w:p>
+    <w:p>
+      <w:pPr>
+        <w:pStyle w:val="Heading4"/>
+      </w:pPr>
+      <w:r>
+        <w:t>**Figura 4.5: Proceso Ground Truth**</w:t>
+      </w:r>
+    </w:p>
+    <w:p>
+      <w:pPr>
+        <w:pStyle w:val="ListParagraph"/>
+        <w:ind w:left="360"/>
+        <w:numPr>
+          <w:ilvl w:val="0"/>
+          <w:numId w:val="1"/>
+        </w:numPr>
+      </w:pPr>
+      <w:r>
+        <w:rPr>
+          <w:rFonts w:ascii="Arial" w:hAnsi="Arial"/>
+          <w:sz w:val="22"/>
+        </w:rPr>
+        <w:t>Flujo de 18,436 → 2,067 pares validados</w:t>
+      </w:r>
+    </w:p>
+    <w:p>
+      <w:pPr>
+        <w:pStyle w:val="ListParagraph"/>
+        <w:ind w:left="360"/>
+        <w:numPr>
+          <w:ilvl w:val="0"/>
+          <w:numId w:val="1"/>
+        </w:numPr>
+      </w:pPr>
+      <w:r>
+        <w:rPr>
+          <w:rFonts w:ascii="Arial" w:hAnsi="Arial"/>
+          <w:sz w:val="22"/>
+        </w:rPr>
+        <w:t>Muestra filtros aplicados y porcentajes</w:t>
+      </w:r>
+    </w:p>
+    <w:p>
+      <w:pPr>
+        <w:pStyle w:val="ListParagraph"/>
+        <w:ind w:left="360"/>
+        <w:numPr>
+          <w:ilvl w:val="0"/>
+          <w:numId w:val="1"/>
+        </w:numPr>
+      </w:pPr>
+      <w:r>
+        <w:rPr>
+          <w:rFonts w:ascii="Arial" w:hAnsi="Arial"/>
+          <w:sz w:val="22"/>
+        </w:rPr>
+        <w:t>Diagrama con nodos y flechas direccionales</w:t>
+      </w:r>
+    </w:p>
+    <w:p>
+      <w:pPr>
+        <w:pStyle w:val="ListParagraph"/>
+        <w:ind w:left="360"/>
+        <w:numPr>
+          <w:ilvl w:val="0"/>
+          <w:numId w:val="1"/>
+        </w:numPr>
+      </w:pPr>
+      <w:r>
+        <w:rPr>
+          <w:rFonts w:ascii="Arial" w:hAnsi="Arial"/>
+          <w:sz w:val="22"/>
+        </w:rPr>
+        <w:t>Destaca la calidad sobre cantidad</w:t>
+      </w:r>
+    </w:p>
+    <w:p>
+      <w:pPr>
+        <w:pStyle w:val="Heading4"/>
+      </w:pPr>
+      <w:r>
+        <w:t>**Figura 4.6: Análisis de Complejidad**</w:t>
+      </w:r>
+    </w:p>
+    <w:p>
+      <w:pPr>
+        <w:pStyle w:val="ListParagraph"/>
+        <w:ind w:left="360"/>
+        <w:numPr>
+          <w:ilvl w:val="0"/>
+          <w:numId w:val="1"/>
+        </w:numPr>
+      </w:pPr>
+      <w:r>
+        <w:rPr>
+          <w:rFonts w:ascii="Arial" w:hAnsi="Arial"/>
+          <w:b/>
+          <w:sz w:val="22"/>
+        </w:rPr>
+        <w:t>Subfigura 1</w:t>
+      </w:r>
+      <w:r>
+        <w:rPr>
+          <w:rFonts w:ascii="Arial" w:hAnsi="Arial"/>
+          <w:sz w:val="22"/>
+        </w:rPr>
+        <w:t>: Scatter plot longitud-chunks</w:t>
+      </w:r>
+    </w:p>
+    <w:p>
+      <w:pPr>
+        <w:pStyle w:val="ListParagraph"/>
+        <w:ind w:left="360"/>
+        <w:numPr>
+          <w:ilvl w:val="0"/>
+          <w:numId w:val="1"/>
+        </w:numPr>
+      </w:pPr>
+      <w:r>
+        <w:rPr>
+          <w:rFonts w:ascii="Arial" w:hAnsi="Arial"/>
+          <w:b/>
+          <w:sz w:val="22"/>
+        </w:rPr>
+        <w:t>Subfigura 2</w:t>
+      </w:r>
+      <w:r>
+        <w:rPr>
+          <w:rFonts w:ascii="Arial" w:hAnsi="Arial"/>
+          <w:sz w:val="22"/>
+        </w:rPr>
+        <w:t>: Histograma longitud de queries</w:t>
+      </w:r>
+    </w:p>
+    <w:p>
+      <w:pPr>
+        <w:pStyle w:val="ListParagraph"/>
+        <w:ind w:left="360"/>
+        <w:numPr>
+          <w:ilvl w:val="0"/>
+          <w:numId w:val="1"/>
+        </w:numPr>
+      </w:pPr>
+      <w:r>
+        <w:rPr>
+          <w:rFonts w:ascii="Arial" w:hAnsi="Arial"/>
+          <w:b/>
+          <w:sz w:val="22"/>
+        </w:rPr>
+        <w:t>Subfigura 3</w:t>
+      </w:r>
+      <w:r>
+        <w:rPr>
+          <w:rFonts w:ascii="Arial" w:hAnsi="Arial"/>
+          <w:sz w:val="22"/>
+        </w:rPr>
+        <w:t>: Matriz de correlación</w:t>
+      </w:r>
+    </w:p>
+    <w:p>
+      <w:pPr>
+        <w:pStyle w:val="ListParagraph"/>
+        <w:ind w:left="360"/>
+        <w:numPr>
+          <w:ilvl w:val="0"/>
+          <w:numId w:val="1"/>
+        </w:numPr>
+      </w:pPr>
+      <w:r>
+        <w:rPr>
+          <w:rFonts w:ascii="Arial" w:hAnsi="Arial"/>
+          <w:b/>
+          <w:sz w:val="22"/>
+        </w:rPr>
+        <w:t>Subfigura 4</w:t>
+      </w:r>
+      <w:r>
+        <w:rPr>
+          <w:rFonts w:ascii="Arial" w:hAnsi="Arial"/>
+          <w:sz w:val="22"/>
+        </w:rPr>
+        <w:t>: Tendencias temporales</w:t>
+      </w:r>
+    </w:p>
+    <w:p>
+      <w:pPr>
+        <w:pStyle w:val="Heading3"/>
+      </w:pPr>
+      <w:r>
+        <w:t>F.6.4 Hallazgos Principales Mostrados</w:t>
+      </w:r>
+    </w:p>
+    <w:p>
+      <w:pPr>
+        <w:pStyle w:val="Heading4"/>
+      </w:pPr>
+      <w:r>
+        <w:t>**📈 Características del Corpus**</w:t>
+      </w:r>
+    </w:p>
+    <w:p>
+      <w:pPr>
+        <w:pStyle w:val="ListParagraph"/>
+        <w:ind w:left="360"/>
+        <w:numPr>
+          <w:ilvl w:val="0"/>
+          <w:numId w:val="1"/>
+        </w:numPr>
+      </w:pPr>
+      <w:r>
+        <w:rPr>
+          <w:rFonts w:ascii="Arial" w:hAnsi="Arial"/>
+          <w:sz w:val="22"/>
+        </w:rPr>
+        <w:t>187,031 chunks procesados exitosamente</w:t>
+      </w:r>
+    </w:p>
+    <w:p>
+      <w:pPr>
+        <w:pStyle w:val="ListParagraph"/>
+        <w:ind w:left="360"/>
+        <w:numPr>
+          <w:ilvl w:val="0"/>
+          <w:numId w:val="1"/>
+        </w:numPr>
+      </w:pPr>
+      <w:r>
+        <w:rPr>
+          <w:rFonts w:ascii="Arial" w:hAnsi="Arial"/>
+          <w:sz w:val="22"/>
+        </w:rPr>
+        <w:t>62,417 documentos únicos de Microsoft Learn</w:t>
+      </w:r>
+    </w:p>
+    <w:p>
+      <w:pPr>
+        <w:pStyle w:val="ListParagraph"/>
+        <w:ind w:left="360"/>
+        <w:numPr>
+          <w:ilvl w:val="0"/>
+          <w:numId w:val="1"/>
+        </w:numPr>
+      </w:pPr>
+      <w:r>
+        <w:rPr>
+          <w:rFonts w:ascii="Arial" w:hAnsi="Arial"/>
+          <w:sz w:val="22"/>
+        </w:rPr>
+        <w:t>Distribución equilibrada entre servicios principales</w:t>
+      </w:r>
+    </w:p>
+    <w:p>
+      <w:pPr>
+        <w:pStyle w:val="ListParagraph"/>
+        <w:ind w:left="360"/>
+        <w:numPr>
+          <w:ilvl w:val="0"/>
+          <w:numId w:val="1"/>
+        </w:numPr>
+      </w:pPr>
+      <w:r>
+        <w:rPr>
+          <w:rFonts w:ascii="Arial" w:hAnsi="Arial"/>
+          <w:sz w:val="22"/>
+        </w:rPr>
+        <w:t>Granularidad óptima para recuperación semántica</w:t>
+      </w:r>
+    </w:p>
+    <w:p>
+      <w:pPr>
+        <w:pStyle w:val="Heading4"/>
+      </w:pPr>
+      <w:r>
+        <w:t>**❓ Características de las Preguntas**</w:t>
+      </w:r>
+    </w:p>
+    <w:p>
+      <w:pPr>
+        <w:pStyle w:val="ListParagraph"/>
+        <w:ind w:left="360"/>
+        <w:numPr>
+          <w:ilvl w:val="0"/>
+          <w:numId w:val="1"/>
+        </w:numPr>
+      </w:pPr>
+      <w:r>
+        <w:rPr>
+          <w:rFonts w:ascii="Arial" w:hAnsi="Arial"/>
+          <w:sz w:val="22"/>
+        </w:rPr>
+        <w:t>18,436 preguntas originales de Microsoft Q&amp;A</w:t>
+      </w:r>
+    </w:p>
+    <w:p>
+      <w:pPr>
+        <w:pStyle w:val="ListParagraph"/>
+        <w:ind w:left="360"/>
+        <w:numPr>
+          <w:ilvl w:val="0"/>
+          <w:numId w:val="1"/>
+        </w:numPr>
+      </w:pPr>
+      <w:r>
+        <w:rPr>
+          <w:rFonts w:ascii="Arial" w:hAnsi="Arial"/>
+          <w:sz w:val="22"/>
+        </w:rPr>
+        <w:t>2,067 pares validados con ground truth</w:t>
+      </w:r>
+    </w:p>
+    <w:p>
+      <w:pPr>
+        <w:pStyle w:val="ListParagraph"/>
+        <w:ind w:left="360"/>
+        <w:numPr>
+          <w:ilvl w:val="0"/>
+          <w:numId w:val="1"/>
+        </w:numPr>
+      </w:pPr>
+      <w:r>
+        <w:rPr>
+          <w:rFonts w:ascii="Arial" w:hAnsi="Arial"/>
+          <w:sz w:val="22"/>
+        </w:rPr>
+        <w:t>68.2% cobertura entre preguntas y documentos</w:t>
+      </w:r>
+    </w:p>
+    <w:p>
+      <w:pPr>
+        <w:pStyle w:val="ListParagraph"/>
+        <w:ind w:left="360"/>
+        <w:numPr>
+          <w:ilvl w:val="0"/>
+          <w:numId w:val="1"/>
+        </w:numPr>
+      </w:pPr>
+      <w:r>
+        <w:rPr>
+          <w:rFonts w:ascii="Arial" w:hAnsi="Arial"/>
+          <w:sz w:val="22"/>
+        </w:rPr>
+        <w:t>Enfoque práctico en configuración y troubleshooting</w:t>
+      </w:r>
+    </w:p>
+    <w:p>
+      <w:pPr>
+        <w:pStyle w:val="Heading3"/>
+      </w:pPr>
+      <w:r>
+        <w:t>F.6.5 Navegación y Uso</w:t>
+      </w:r>
+    </w:p>
+    <w:p>
+      <w:pPr/>
+      <w:r>
+        <w:rPr>
+          <w:rFonts w:ascii="Arial" w:hAnsi="Arial"/>
+          <w:sz w:val="22"/>
+        </w:rPr>
+        <w:t xml:space="preserve">1. </w:t>
+      </w:r>
+      <w:r>
+        <w:rPr>
+          <w:rFonts w:ascii="Arial" w:hAnsi="Arial"/>
+          <w:b/>
+          <w:sz w:val="22"/>
+        </w:rPr>
+        <w:t>Exploración Visual</w:t>
+      </w:r>
+      <w:r>
+        <w:rPr>
+          <w:rFonts w:ascii="Arial" w:hAnsi="Arial"/>
+          <w:sz w:val="22"/>
+        </w:rPr>
+        <w:t>: Scroll vertical para ver todas las figuras</w:t>
+      </w:r>
+    </w:p>
+    <w:p>
+      <w:pPr/>
+      <w:r>
+        <w:rPr>
+          <w:rFonts w:ascii="Arial" w:hAnsi="Arial"/>
+          <w:sz w:val="22"/>
+        </w:rPr>
+        <w:t xml:space="preserve">2. </w:t>
+      </w:r>
+      <w:r>
+        <w:rPr>
+          <w:rFonts w:ascii="Arial" w:hAnsi="Arial"/>
+          <w:b/>
+          <w:sz w:val="22"/>
+        </w:rPr>
+        <w:t>Interpretaciones</w:t>
+      </w:r>
+      <w:r>
+        <w:rPr>
+          <w:rFonts w:ascii="Arial" w:hAnsi="Arial"/>
+          <w:sz w:val="22"/>
+        </w:rPr>
+        <w:t>: Cada figura incluye explicación detallada</w:t>
+      </w:r>
+    </w:p>
+    <w:p>
+      <w:pPr/>
+      <w:r>
+        <w:rPr>
+          <w:rFonts w:ascii="Arial" w:hAnsi="Arial"/>
+          <w:sz w:val="22"/>
+        </w:rPr>
+        <w:t xml:space="preserve">3. </w:t>
+      </w:r>
+      <w:r>
+        <w:rPr>
+          <w:rFonts w:ascii="Arial" w:hAnsi="Arial"/>
+          <w:b/>
+          <w:sz w:val="22"/>
+        </w:rPr>
+        <w:t>Métricas Destacadas</w:t>
+      </w:r>
+      <w:r>
+        <w:rPr>
+          <w:rFonts w:ascii="Arial" w:hAnsi="Arial"/>
+          <w:sz w:val="22"/>
+        </w:rPr>
+        <w:t>: Panel superior con estadísticas clave</w:t>
+      </w:r>
+    </w:p>
+    <w:p>
+      <w:pPr/>
+      <w:r>
+        <w:rPr>
+          <w:rFonts w:ascii="Arial" w:hAnsi="Arial"/>
+          <w:sz w:val="22"/>
+        </w:rPr>
+        <w:t xml:space="preserve">4. </w:t>
+      </w:r>
+      <w:r>
+        <w:rPr>
+          <w:rFonts w:ascii="Arial" w:hAnsi="Arial"/>
+          <w:b/>
+          <w:sz w:val="22"/>
+        </w:rPr>
+        <w:t>Conclusiones</w:t>
+      </w:r>
+      <w:r>
+        <w:rPr>
+          <w:rFonts w:ascii="Arial" w:hAnsi="Arial"/>
+          <w:sz w:val="22"/>
+        </w:rPr>
+        <w:t>: Resumen de hallazgos al final de la página</w:t>
+      </w:r>
+    </w:p>
+    <w:p>
+      <w:pPr/>
+      <w:r>
+        <w:rPr>
+          <w:rFonts w:ascii="Arial" w:hAnsi="Arial"/>
+          <w:sz w:val="22"/>
+        </w:rPr>
+        <w:t xml:space="preserve">5. </w:t>
+      </w:r>
+      <w:r>
+        <w:rPr>
+          <w:rFonts w:ascii="Arial" w:hAnsi="Arial"/>
+          <w:b/>
+          <w:sz w:val="22"/>
+        </w:rPr>
+        <w:t>Interactividad</w:t>
+      </w:r>
+      <w:r>
+        <w:rPr>
+          <w:rFonts w:ascii="Arial" w:hAnsi="Arial"/>
+          <w:sz w:val="22"/>
+        </w:rPr>
+        <w:t>: Figuras generadas dinámicamente con matplotlib</w:t>
+      </w:r>
+    </w:p>
+    <w:p>
+      <w:pPr>
+        <w:pStyle w:val="Heading3"/>
+      </w:pPr>
+      <w:r>
+        <w:t>F.6.6 Valor para la Investigación</w:t>
+      </w:r>
+    </w:p>
+    <w:p>
+      <w:pPr/>
+      <w:r>
+        <w:rPr>
+          <w:rFonts w:ascii="Arial" w:hAnsi="Arial"/>
+          <w:sz w:val="22"/>
+        </w:rPr>
+        <w:t>Esta página consolida todo el análisis exploratorio en una vista comprehensiva que:</w:t>
+      </w:r>
+    </w:p>
+    <w:p>
+      <w:pPr>
+        <w:pStyle w:val="ListParagraph"/>
+        <w:ind w:left="360"/>
+        <w:numPr>
+          <w:ilvl w:val="0"/>
+          <w:numId w:val="1"/>
+        </w:numPr>
+      </w:pPr>
+      <w:r>
+        <w:rPr>
+          <w:rFonts w:ascii="Arial" w:hAnsi="Arial"/>
+          <w:b/>
+          <w:sz w:val="22"/>
+        </w:rPr>
+        <w:t>Documenta la calidad</w:t>
+      </w:r>
+      <w:r>
+        <w:rPr>
+          <w:rFonts w:ascii="Arial" w:hAnsi="Arial"/>
+          <w:sz w:val="22"/>
+        </w:rPr>
+        <w:t xml:space="preserve"> del corpus utilizado</w:t>
+      </w:r>
+    </w:p>
+    <w:p>
+      <w:pPr>
+        <w:pStyle w:val="ListParagraph"/>
+        <w:ind w:left="360"/>
+        <w:numPr>
+          <w:ilvl w:val="0"/>
+          <w:numId w:val="1"/>
+        </w:numPr>
+      </w:pPr>
+      <w:r>
+        <w:rPr>
+          <w:rFonts w:ascii="Arial" w:hAnsi="Arial"/>
+          <w:b/>
+          <w:sz w:val="22"/>
+        </w:rPr>
+        <w:t>Justifica la metodología</w:t>
+      </w:r>
+      <w:r>
+        <w:rPr>
+          <w:rFonts w:ascii="Arial" w:hAnsi="Arial"/>
+          <w:sz w:val="22"/>
+        </w:rPr>
+        <w:t xml:space="preserve"> de segmentación</w:t>
+      </w:r>
+    </w:p>
+    <w:p>
+      <w:pPr>
+        <w:pStyle w:val="ListParagraph"/>
+        <w:ind w:left="360"/>
+        <w:numPr>
+          <w:ilvl w:val="0"/>
+          <w:numId w:val="1"/>
+        </w:numPr>
+      </w:pPr>
+      <w:r>
+        <w:rPr>
+          <w:rFonts w:ascii="Arial" w:hAnsi="Arial"/>
+          <w:b/>
+          <w:sz w:val="22"/>
+        </w:rPr>
+        <w:t>Muestra la cobertura</w:t>
+      </w:r>
+      <w:r>
+        <w:rPr>
+          <w:rFonts w:ascii="Arial" w:hAnsi="Arial"/>
+          <w:sz w:val="22"/>
+        </w:rPr>
+        <w:t xml:space="preserve"> entre preguntas y documentos</w:t>
+      </w:r>
+    </w:p>
+    <w:p>
+      <w:pPr>
+        <w:pStyle w:val="ListParagraph"/>
+        <w:ind w:left="360"/>
+        <w:numPr>
+          <w:ilvl w:val="0"/>
+          <w:numId w:val="1"/>
+        </w:numPr>
+      </w:pPr>
+      <w:r>
+        <w:rPr>
+          <w:rFonts w:ascii="Arial" w:hAnsi="Arial"/>
+          <w:b/>
+          <w:sz w:val="22"/>
+        </w:rPr>
+        <w:t>Valida la representatividad</w:t>
+      </w:r>
+      <w:r>
+        <w:rPr>
+          <w:rFonts w:ascii="Arial" w:hAnsi="Arial"/>
+          <w:sz w:val="22"/>
+        </w:rPr>
+        <w:t xml:space="preserve"> del dataset de evaluación</w:t>
       </w:r>
     </w:p>
     <w:p>

</xml_diff>